<commit_message>
Documentation updated with docker info
</commit_message>
<xml_diff>
--- a/Documentation/Documentation.docx
+++ b/Documentation/Documentation.docx
@@ -27,6 +27,15 @@
           <w:sz w:val="28"/>
           <w:szCs w:val="28"/>
         </w:rPr>
+        <w:t xml:space="preserve"> with Docker</w:t>
+      </w:r>
+      <w:r>
+        <w:rPr>
+          <w:rFonts w:ascii="Times New Roman" w:hAnsi="Times New Roman" w:cs="Times New Roman"/>
+          <w:b/>
+          <w:sz w:val="28"/>
+          <w:szCs w:val="28"/>
+        </w:rPr>
         <w:t>:</w:t>
       </w:r>
     </w:p>
@@ -49,6 +58,666 @@
           <w:sz w:val="24"/>
           <w:szCs w:val="24"/>
         </w:rPr>
+        <w:t>Install python 3</w:t>
+      </w:r>
+      <w:r>
+        <w:rPr>
+          <w:rFonts w:ascii="Times New Roman" w:hAnsi="Times New Roman" w:cs="Times New Roman"/>
+          <w:sz w:val="24"/>
+          <w:szCs w:val="24"/>
+        </w:rPr>
+        <w:t xml:space="preserve"> and Docker</w:t>
+      </w:r>
+      <w:r>
+        <w:rPr>
+          <w:rFonts w:ascii="Times New Roman" w:hAnsi="Times New Roman" w:cs="Times New Roman"/>
+          <w:sz w:val="24"/>
+          <w:szCs w:val="24"/>
+        </w:rPr>
+        <w:t xml:space="preserve"> in your system</w:t>
+      </w:r>
+    </w:p>
+    <w:p>
+      <w:pPr>
+        <w:pStyle w:val="ListParagraph"/>
+        <w:numPr>
+          <w:ilvl w:val="0"/>
+          <w:numId w:val="1"/>
+        </w:numPr>
+        <w:rPr>
+          <w:rFonts w:ascii="Times New Roman" w:hAnsi="Times New Roman" w:cs="Times New Roman"/>
+          <w:sz w:val="24"/>
+          <w:szCs w:val="24"/>
+        </w:rPr>
+      </w:pPr>
+      <w:r>
+        <w:rPr>
+          <w:rFonts w:ascii="Times New Roman" w:hAnsi="Times New Roman" w:cs="Times New Roman"/>
+          <w:sz w:val="24"/>
+          <w:szCs w:val="24"/>
+        </w:rPr>
+        <w:t xml:space="preserve">Setup Virtual Environment in your system using </w:t>
+      </w:r>
+      <w:r>
+        <w:rPr>
+          <w:rFonts w:ascii="Times New Roman" w:hAnsi="Times New Roman" w:cs="Times New Roman"/>
+          <w:b/>
+          <w:i/>
+          <w:sz w:val="24"/>
+          <w:szCs w:val="24"/>
+        </w:rPr>
+        <w:t>“</w:t>
+      </w:r>
+      <w:r>
+        <w:rPr>
+          <w:b/>
+          <w:i/>
+        </w:rPr>
+        <w:t xml:space="preserve">pip install </w:t>
+      </w:r>
+      <w:proofErr w:type="spellStart"/>
+      <w:r>
+        <w:rPr>
+          <w:b/>
+          <w:i/>
+        </w:rPr>
+        <w:t>virtualenv</w:t>
+      </w:r>
+      <w:proofErr w:type="spellEnd"/>
+      <w:r>
+        <w:rPr>
+          <w:b/>
+          <w:i/>
+        </w:rPr>
+        <w:t>”</w:t>
+      </w:r>
+    </w:p>
+    <w:p>
+      <w:pPr>
+        <w:pStyle w:val="ListParagraph"/>
+        <w:numPr>
+          <w:ilvl w:val="0"/>
+          <w:numId w:val="1"/>
+        </w:numPr>
+        <w:rPr>
+          <w:rFonts w:ascii="Times New Roman" w:hAnsi="Times New Roman" w:cs="Times New Roman"/>
+          <w:sz w:val="24"/>
+          <w:szCs w:val="24"/>
+        </w:rPr>
+      </w:pPr>
+      <w:r>
+        <w:t xml:space="preserve">Create virtual environment for running application </w:t>
+      </w:r>
+      <w:r>
+        <w:rPr>
+          <w:b/>
+        </w:rPr>
+        <w:t>“</w:t>
+      </w:r>
+      <w:proofErr w:type="spellStart"/>
+      <w:r>
+        <w:rPr>
+          <w:b/>
+        </w:rPr>
+        <w:t>virtualenv</w:t>
+      </w:r>
+      <w:proofErr w:type="spellEnd"/>
+      <w:r>
+        <w:rPr>
+          <w:b/>
+        </w:rPr>
+        <w:t xml:space="preserve"> --python=python3 assign”</w:t>
+      </w:r>
+    </w:p>
+    <w:p>
+      <w:pPr>
+        <w:pStyle w:val="ListParagraph"/>
+        <w:numPr>
+          <w:ilvl w:val="0"/>
+          <w:numId w:val="1"/>
+        </w:numPr>
+        <w:rPr>
+          <w:rFonts w:ascii="Times New Roman" w:hAnsi="Times New Roman" w:cs="Times New Roman"/>
+          <w:sz w:val="24"/>
+          <w:szCs w:val="24"/>
+        </w:rPr>
+      </w:pPr>
+      <w:r>
+        <w:t xml:space="preserve">Activate virtual environment </w:t>
+      </w:r>
+      <w:r>
+        <w:rPr>
+          <w:b/>
+        </w:rPr>
+        <w:t>“</w:t>
+      </w:r>
+      <w:r>
+        <w:rPr>
+          <w:b/>
+          <w:i/>
+        </w:rPr>
+        <w:t>assign/Scripts/activate”</w:t>
+      </w:r>
+      <w:r>
+        <w:rPr>
+          <w:b/>
+          <w:i/>
+        </w:rPr>
+        <w:t xml:space="preserve"> </w:t>
+      </w:r>
+      <w:r>
+        <w:rPr>
+          <w:b/>
+        </w:rPr>
+        <w:t xml:space="preserve">  [Windows]</w:t>
+      </w:r>
+    </w:p>
+    <w:p>
+      <w:pPr>
+        <w:pStyle w:val="ListParagraph"/>
+        <w:numPr>
+          <w:ilvl w:val="0"/>
+          <w:numId w:val="1"/>
+        </w:numPr>
+        <w:rPr>
+          <w:rFonts w:ascii="Times New Roman" w:hAnsi="Times New Roman" w:cs="Times New Roman"/>
+          <w:sz w:val="24"/>
+          <w:szCs w:val="24"/>
+        </w:rPr>
+      </w:pPr>
+      <w:r>
+        <w:t>Install required packages using “</w:t>
+      </w:r>
+      <w:r>
+        <w:rPr>
+          <w:b/>
+          <w:i/>
+        </w:rPr>
+        <w:t>pip install –r requirements.txt</w:t>
+      </w:r>
+      <w:r>
+        <w:t>”</w:t>
+      </w:r>
+    </w:p>
+    <w:p>
+      <w:pPr>
+        <w:pStyle w:val="ListParagraph"/>
+        <w:numPr>
+          <w:ilvl w:val="0"/>
+          <w:numId w:val="1"/>
+        </w:numPr>
+        <w:rPr>
+          <w:rFonts w:ascii="Times New Roman" w:hAnsi="Times New Roman" w:cs="Times New Roman"/>
+          <w:sz w:val="24"/>
+          <w:szCs w:val="24"/>
+        </w:rPr>
+      </w:pPr>
+      <w:r>
+        <w:t xml:space="preserve">Build </w:t>
+      </w:r>
+      <w:proofErr w:type="spellStart"/>
+      <w:r>
+        <w:t>docker</w:t>
+      </w:r>
+      <w:proofErr w:type="spellEnd"/>
+      <w:r>
+        <w:t xml:space="preserve"> image using</w:t>
+      </w:r>
+      <w:r>
+        <w:rPr>
+          <w:b/>
+          <w:i/>
+        </w:rPr>
+        <w:t xml:space="preserve"> “</w:t>
+      </w:r>
+      <w:proofErr w:type="spellStart"/>
+      <w:r>
+        <w:rPr>
+          <w:b/>
+          <w:i/>
+        </w:rPr>
+        <w:t>docker</w:t>
+      </w:r>
+      <w:proofErr w:type="spellEnd"/>
+      <w:r>
+        <w:rPr>
+          <w:b/>
+          <w:i/>
+        </w:rPr>
+        <w:t xml:space="preserve"> build -t </w:t>
+      </w:r>
+      <w:proofErr w:type="spellStart"/>
+      <w:r>
+        <w:rPr>
+          <w:b/>
+          <w:i/>
+        </w:rPr>
+        <w:t>web</w:t>
+      </w:r>
+      <w:proofErr w:type="gramStart"/>
+      <w:r>
+        <w:rPr>
+          <w:b/>
+          <w:i/>
+        </w:rPr>
+        <w:t>:latest</w:t>
+      </w:r>
+      <w:proofErr w:type="spellEnd"/>
+      <w:proofErr w:type="gramEnd"/>
+      <w:r>
+        <w:rPr>
+          <w:b/>
+          <w:i/>
+        </w:rPr>
+        <w:t xml:space="preserve"> .”</w:t>
+      </w:r>
+    </w:p>
+    <w:p>
+      <w:pPr>
+        <w:pStyle w:val="ListParagraph"/>
+        <w:numPr>
+          <w:ilvl w:val="0"/>
+          <w:numId w:val="1"/>
+        </w:numPr>
+        <w:rPr>
+          <w:rFonts w:ascii="Times New Roman" w:hAnsi="Times New Roman" w:cs="Times New Roman"/>
+          <w:sz w:val="24"/>
+          <w:szCs w:val="24"/>
+        </w:rPr>
+      </w:pPr>
+      <w:r>
+        <w:t>Run Docker imag</w:t>
+      </w:r>
+      <w:r>
+        <w:t xml:space="preserve">e in local setup using </w:t>
+      </w:r>
+    </w:p>
+    <w:p>
+      <w:pPr>
+        <w:pStyle w:val="ListParagraph"/>
+        <w:rPr>
+          <w:b/>
+          <w:i/>
+        </w:rPr>
+      </w:pPr>
+      <w:r>
+        <w:rPr>
+          <w:b/>
+          <w:i/>
+        </w:rPr>
+        <w:t>“</w:t>
+      </w:r>
+      <w:proofErr w:type="spellStart"/>
+      <w:proofErr w:type="gramStart"/>
+      <w:r>
+        <w:rPr>
+          <w:b/>
+          <w:i/>
+        </w:rPr>
+        <w:t>docker</w:t>
+      </w:r>
+      <w:proofErr w:type="spellEnd"/>
+      <w:proofErr w:type="gramEnd"/>
+      <w:r>
+        <w:rPr>
+          <w:b/>
+          <w:i/>
+        </w:rPr>
+        <w:t xml:space="preserve"> run -d --name </w:t>
+      </w:r>
+      <w:proofErr w:type="spellStart"/>
+      <w:r>
+        <w:rPr>
+          <w:b/>
+          <w:i/>
+        </w:rPr>
+        <w:t>django-</w:t>
+      </w:r>
+      <w:r>
+        <w:rPr>
+          <w:b/>
+          <w:i/>
+        </w:rPr>
+        <w:t>docker</w:t>
+      </w:r>
+      <w:proofErr w:type="spellEnd"/>
+      <w:r>
+        <w:rPr>
+          <w:b/>
+          <w:i/>
+        </w:rPr>
+        <w:t xml:space="preserve"> -e "PORT=8765" -e "DEBUG=1" -p 8007:8765 </w:t>
+      </w:r>
+      <w:proofErr w:type="spellStart"/>
+      <w:r>
+        <w:rPr>
+          <w:b/>
+          <w:i/>
+        </w:rPr>
+        <w:t>web:latest</w:t>
+      </w:r>
+      <w:proofErr w:type="spellEnd"/>
+      <w:r>
+        <w:rPr>
+          <w:b/>
+          <w:i/>
+        </w:rPr>
+        <w:t>”</w:t>
+      </w:r>
+    </w:p>
+    <w:p>
+      <w:pPr>
+        <w:pStyle w:val="ListParagraph"/>
+        <w:numPr>
+          <w:ilvl w:val="0"/>
+          <w:numId w:val="1"/>
+        </w:numPr>
+        <w:rPr>
+          <w:rFonts w:ascii="Times New Roman" w:hAnsi="Times New Roman" w:cs="Times New Roman"/>
+          <w:sz w:val="24"/>
+          <w:szCs w:val="24"/>
+        </w:rPr>
+      </w:pPr>
+      <w:r>
+        <w:rPr>
+          <w:rFonts w:ascii="Times New Roman" w:hAnsi="Times New Roman" w:cs="Times New Roman"/>
+          <w:sz w:val="24"/>
+          <w:szCs w:val="24"/>
+        </w:rPr>
+        <w:t xml:space="preserve">Open your browser with </w:t>
+      </w:r>
+      <w:r>
+        <w:rPr>
+          <w:rFonts w:ascii="Times New Roman" w:hAnsi="Times New Roman" w:cs="Times New Roman"/>
+          <w:b/>
+          <w:sz w:val="24"/>
+          <w:szCs w:val="24"/>
+        </w:rPr>
+        <w:t>“</w:t>
+      </w:r>
+      <w:r>
+        <w:rPr>
+          <w:rFonts w:ascii="Times New Roman" w:hAnsi="Times New Roman" w:cs="Times New Roman"/>
+          <w:b/>
+          <w:i/>
+          <w:sz w:val="24"/>
+          <w:szCs w:val="24"/>
+        </w:rPr>
+        <w:t>localhost:8007/</w:t>
+      </w:r>
+      <w:proofErr w:type="spellStart"/>
+      <w:r>
+        <w:rPr>
+          <w:rFonts w:ascii="Times New Roman" w:hAnsi="Times New Roman" w:cs="Times New Roman"/>
+          <w:b/>
+          <w:i/>
+          <w:sz w:val="24"/>
+          <w:szCs w:val="24"/>
+        </w:rPr>
+        <w:t>api</w:t>
+      </w:r>
+      <w:proofErr w:type="spellEnd"/>
+      <w:r>
+        <w:rPr>
+          <w:rFonts w:ascii="Times New Roman" w:hAnsi="Times New Roman" w:cs="Times New Roman"/>
+          <w:b/>
+          <w:i/>
+          <w:sz w:val="24"/>
+          <w:szCs w:val="24"/>
+        </w:rPr>
+        <w:t>/upload</w:t>
+      </w:r>
+      <w:r>
+        <w:rPr>
+          <w:rFonts w:ascii="Times New Roman" w:hAnsi="Times New Roman" w:cs="Times New Roman"/>
+          <w:b/>
+          <w:i/>
+          <w:sz w:val="24"/>
+          <w:szCs w:val="24"/>
+        </w:rPr>
+        <w:t>”</w:t>
+      </w:r>
+    </w:p>
+    <w:p>
+      <w:pPr>
+        <w:pStyle w:val="ListParagraph"/>
+        <w:numPr>
+          <w:ilvl w:val="0"/>
+          <w:numId w:val="1"/>
+        </w:numPr>
+        <w:rPr>
+          <w:rFonts w:ascii="Times New Roman" w:hAnsi="Times New Roman" w:cs="Times New Roman"/>
+          <w:sz w:val="24"/>
+          <w:szCs w:val="24"/>
+        </w:rPr>
+      </w:pPr>
+      <w:r>
+        <w:rPr>
+          <w:rFonts w:ascii="Times New Roman" w:hAnsi="Times New Roman" w:cs="Times New Roman"/>
+          <w:b/>
+          <w:i/>
+          <w:sz w:val="24"/>
+          <w:szCs w:val="24"/>
+        </w:rPr>
+        <w:t xml:space="preserve">For stopping </w:t>
+      </w:r>
+      <w:proofErr w:type="spellStart"/>
+      <w:r>
+        <w:rPr>
+          <w:rFonts w:ascii="Times New Roman" w:hAnsi="Times New Roman" w:cs="Times New Roman"/>
+          <w:b/>
+          <w:i/>
+          <w:sz w:val="24"/>
+          <w:szCs w:val="24"/>
+        </w:rPr>
+        <w:t>docker</w:t>
+      </w:r>
+      <w:proofErr w:type="spellEnd"/>
+      <w:r>
+        <w:rPr>
+          <w:rFonts w:ascii="Times New Roman" w:hAnsi="Times New Roman" w:cs="Times New Roman"/>
+          <w:b/>
+          <w:i/>
+          <w:sz w:val="24"/>
+          <w:szCs w:val="24"/>
+        </w:rPr>
+        <w:t xml:space="preserve"> run below commands:</w:t>
+      </w:r>
+    </w:p>
+    <w:p>
+      <w:pPr>
+        <w:pStyle w:val="ListParagraph"/>
+        <w:numPr>
+          <w:ilvl w:val="0"/>
+          <w:numId w:val="2"/>
+        </w:numPr>
+        <w:rPr>
+          <w:rFonts w:ascii="Times New Roman" w:hAnsi="Times New Roman" w:cs="Times New Roman"/>
+          <w:b/>
+          <w:i/>
+          <w:sz w:val="24"/>
+          <w:szCs w:val="24"/>
+        </w:rPr>
+      </w:pPr>
+      <w:proofErr w:type="spellStart"/>
+      <w:r>
+        <w:rPr>
+          <w:rFonts w:ascii="Times New Roman" w:hAnsi="Times New Roman" w:cs="Times New Roman"/>
+          <w:b/>
+          <w:i/>
+          <w:sz w:val="24"/>
+          <w:szCs w:val="24"/>
+        </w:rPr>
+        <w:t>docker</w:t>
+      </w:r>
+      <w:proofErr w:type="spellEnd"/>
+      <w:r>
+        <w:rPr>
+          <w:rFonts w:ascii="Times New Roman" w:hAnsi="Times New Roman" w:cs="Times New Roman"/>
+          <w:b/>
+          <w:i/>
+          <w:sz w:val="24"/>
+          <w:szCs w:val="24"/>
+        </w:rPr>
+        <w:t xml:space="preserve"> stop </w:t>
+      </w:r>
+      <w:proofErr w:type="spellStart"/>
+      <w:r>
+        <w:rPr>
+          <w:rFonts w:ascii="Times New Roman" w:hAnsi="Times New Roman" w:cs="Times New Roman"/>
+          <w:b/>
+          <w:i/>
+          <w:sz w:val="24"/>
+          <w:szCs w:val="24"/>
+        </w:rPr>
+        <w:t>django-docker</w:t>
+      </w:r>
+      <w:proofErr w:type="spellEnd"/>
+    </w:p>
+    <w:p>
+      <w:pPr>
+        <w:pStyle w:val="ListParagraph"/>
+        <w:numPr>
+          <w:ilvl w:val="0"/>
+          <w:numId w:val="2"/>
+        </w:numPr>
+        <w:rPr>
+          <w:rFonts w:ascii="Times New Roman" w:hAnsi="Times New Roman" w:cs="Times New Roman"/>
+          <w:b/>
+          <w:i/>
+          <w:sz w:val="24"/>
+          <w:szCs w:val="24"/>
+        </w:rPr>
+      </w:pPr>
+      <w:proofErr w:type="spellStart"/>
+      <w:r>
+        <w:rPr>
+          <w:rFonts w:ascii="Times New Roman" w:hAnsi="Times New Roman" w:cs="Times New Roman"/>
+          <w:b/>
+          <w:i/>
+          <w:sz w:val="24"/>
+          <w:szCs w:val="24"/>
+        </w:rPr>
+        <w:t>docker</w:t>
+      </w:r>
+      <w:proofErr w:type="spellEnd"/>
+      <w:r>
+        <w:rPr>
+          <w:rFonts w:ascii="Times New Roman" w:hAnsi="Times New Roman" w:cs="Times New Roman"/>
+          <w:b/>
+          <w:i/>
+          <w:sz w:val="24"/>
+          <w:szCs w:val="24"/>
+        </w:rPr>
+        <w:t xml:space="preserve"> </w:t>
+      </w:r>
+      <w:proofErr w:type="spellStart"/>
+      <w:r>
+        <w:rPr>
+          <w:rFonts w:ascii="Times New Roman" w:hAnsi="Times New Roman" w:cs="Times New Roman"/>
+          <w:b/>
+          <w:i/>
+          <w:sz w:val="24"/>
+          <w:szCs w:val="24"/>
+        </w:rPr>
+        <w:t>rm</w:t>
+      </w:r>
+      <w:proofErr w:type="spellEnd"/>
+      <w:r>
+        <w:rPr>
+          <w:rFonts w:ascii="Times New Roman" w:hAnsi="Times New Roman" w:cs="Times New Roman"/>
+          <w:b/>
+          <w:i/>
+          <w:sz w:val="24"/>
+          <w:szCs w:val="24"/>
+        </w:rPr>
+        <w:t xml:space="preserve"> </w:t>
+      </w:r>
+      <w:proofErr w:type="spellStart"/>
+      <w:r>
+        <w:rPr>
+          <w:rFonts w:ascii="Times New Roman" w:hAnsi="Times New Roman" w:cs="Times New Roman"/>
+          <w:b/>
+          <w:i/>
+          <w:sz w:val="24"/>
+          <w:szCs w:val="24"/>
+        </w:rPr>
+        <w:t>django-heroku</w:t>
+      </w:r>
+      <w:proofErr w:type="spellEnd"/>
+    </w:p>
+    <w:p>
+      <w:pPr>
+        <w:pStyle w:val="ListParagraph"/>
+        <w:numPr>
+          <w:ilvl w:val="0"/>
+          <w:numId w:val="1"/>
+        </w:numPr>
+        <w:rPr>
+          <w:rFonts w:ascii="Times New Roman" w:hAnsi="Times New Roman" w:cs="Times New Roman"/>
+          <w:sz w:val="24"/>
+          <w:szCs w:val="24"/>
+        </w:rPr>
+      </w:pPr>
+      <w:r>
+        <w:rPr>
+          <w:i/>
+        </w:rPr>
+        <w:t>Install Postman in your system</w:t>
+      </w:r>
+    </w:p>
+    <w:p>
+      <w:pPr>
+        <w:rPr>
+          <w:rFonts w:ascii="Times New Roman" w:hAnsi="Times New Roman" w:cs="Times New Roman"/>
+          <w:b/>
+          <w:sz w:val="28"/>
+          <w:szCs w:val="28"/>
+        </w:rPr>
+      </w:pPr>
+    </w:p>
+    <w:p>
+      <w:pPr>
+        <w:rPr>
+          <w:rFonts w:ascii="Times New Roman" w:hAnsi="Times New Roman" w:cs="Times New Roman"/>
+          <w:b/>
+          <w:i/>
+          <w:sz w:val="28"/>
+          <w:szCs w:val="28"/>
+        </w:rPr>
+      </w:pPr>
+      <w:bookmarkStart w:id="0" w:name="_GoBack"/>
+      <w:r>
+        <w:rPr>
+          <w:rFonts w:ascii="Times New Roman" w:hAnsi="Times New Roman" w:cs="Times New Roman"/>
+          <w:b/>
+          <w:i/>
+          <w:sz w:val="28"/>
+          <w:szCs w:val="28"/>
+        </w:rPr>
+        <w:t>If Docker is not setup in your system follow the below instructions:</w:t>
+      </w:r>
+      <w:bookmarkEnd w:id="0"/>
+    </w:p>
+    <w:p>
+      <w:pPr>
+        <w:pStyle w:val="ListParagraph"/>
+        <w:numPr>
+          <w:ilvl w:val="0"/>
+          <w:numId w:val="1"/>
+        </w:numPr>
+        <w:rPr>
+          <w:rFonts w:ascii="Times New Roman" w:hAnsi="Times New Roman" w:cs="Times New Roman"/>
+          <w:sz w:val="24"/>
+          <w:szCs w:val="24"/>
+        </w:rPr>
+      </w:pPr>
+      <w:r>
+        <w:rPr>
+          <w:rFonts w:ascii="Times New Roman" w:hAnsi="Times New Roman" w:cs="Times New Roman"/>
+          <w:sz w:val="24"/>
+          <w:szCs w:val="24"/>
+        </w:rPr>
         <w:t>Install python 3 in your system</w:t>
       </w:r>
     </w:p>
@@ -272,7 +941,21 @@
           <w:b/>
           <w:i/>
         </w:rPr>
-        <w:t>By default it will run on 127.0.0.1:8000 or localhost</w:t>
+        <w:t>By defau</w:t>
+      </w:r>
+      <w:r>
+        <w:rPr>
+          <w:b/>
+          <w:i/>
+        </w:rPr>
+        <w:t>lt it will run on 127.0.0.1:80</w:t>
+      </w:r>
+      <w:r>
+        <w:rPr>
+          <w:b/>
+          <w:i/>
+        </w:rPr>
+        <w:t xml:space="preserve"> or localhost</w:t>
       </w:r>
     </w:p>
     <w:p>
@@ -521,6 +1204,7 @@
         <w:rPr>
           <w:i/>
         </w:rPr>
+        <w:lastRenderedPageBreak/>
         <w:t xml:space="preserve">You can use </w:t>
       </w:r>
       <w:r>
@@ -550,7 +1234,6 @@
       <w:r>
         <w:t xml:space="preserve"> </w:t>
       </w:r>
-      <w:bookmarkStart w:id="0" w:name="_GoBack"/>
       <w:r>
         <w:rPr>
           <w:b/>
@@ -575,7 +1258,6 @@
         </w:rPr>
         <w:t>”</w:t>
       </w:r>
-      <w:bookmarkEnd w:id="0"/>
       <w:r>
         <w:t xml:space="preserve"> folder for your reference if you don’t have any.</w:t>
       </w:r>
@@ -674,7 +1356,6 @@
         <w:rPr>
           <w:i/>
         </w:rPr>
-        <w:lastRenderedPageBreak/>
         <w:t xml:space="preserve"> </w:t>
       </w:r>
       <w:r>
@@ -878,8 +1559,125 @@
       </w:pPr>
     </w:lvl>
   </w:abstractNum>
+  <w:abstractNum w:abstractNumId="1" w15:restartNumberingAfterBreak="0">
+    <w:nsid w:val="751C17AE"/>
+    <w:multiLevelType w:val="hybridMultilevel"/>
+    <w:tmpl w:val="345ADD24"/>
+    <w:lvl w:ilvl="0" w:tplc="EDF2E260">
+      <w:numFmt w:val="bullet"/>
+      <w:lvlText w:val=""/>
+      <w:lvlJc w:val="left"/>
+      <w:pPr>
+        <w:ind w:left="1080" w:hanging="360"/>
+      </w:pPr>
+      <w:rPr>
+        <w:rFonts w:ascii="Wingdings" w:eastAsiaTheme="minorHAnsi" w:hAnsi="Wingdings" w:cs="Times New Roman" w:hint="default"/>
+        <w:b/>
+        <w:i/>
+      </w:rPr>
+    </w:lvl>
+    <w:lvl w:ilvl="1" w:tplc="04090003" w:tentative="1">
+      <w:start w:val="1"/>
+      <w:numFmt w:val="bullet"/>
+      <w:lvlText w:val="o"/>
+      <w:lvlJc w:val="left"/>
+      <w:pPr>
+        <w:ind w:left="1800" w:hanging="360"/>
+      </w:pPr>
+      <w:rPr>
+        <w:rFonts w:ascii="Courier New" w:hAnsi="Courier New" w:cs="Courier New" w:hint="default"/>
+      </w:rPr>
+    </w:lvl>
+    <w:lvl w:ilvl="2" w:tplc="04090005" w:tentative="1">
+      <w:start w:val="1"/>
+      <w:numFmt w:val="bullet"/>
+      <w:lvlText w:val=""/>
+      <w:lvlJc w:val="left"/>
+      <w:pPr>
+        <w:ind w:left="2520" w:hanging="360"/>
+      </w:pPr>
+      <w:rPr>
+        <w:rFonts w:ascii="Wingdings" w:hAnsi="Wingdings" w:hint="default"/>
+      </w:rPr>
+    </w:lvl>
+    <w:lvl w:ilvl="3" w:tplc="04090001" w:tentative="1">
+      <w:start w:val="1"/>
+      <w:numFmt w:val="bullet"/>
+      <w:lvlText w:val=""/>
+      <w:lvlJc w:val="left"/>
+      <w:pPr>
+        <w:ind w:left="3240" w:hanging="360"/>
+      </w:pPr>
+      <w:rPr>
+        <w:rFonts w:ascii="Symbol" w:hAnsi="Symbol" w:hint="default"/>
+      </w:rPr>
+    </w:lvl>
+    <w:lvl w:ilvl="4" w:tplc="04090003" w:tentative="1">
+      <w:start w:val="1"/>
+      <w:numFmt w:val="bullet"/>
+      <w:lvlText w:val="o"/>
+      <w:lvlJc w:val="left"/>
+      <w:pPr>
+        <w:ind w:left="3960" w:hanging="360"/>
+      </w:pPr>
+      <w:rPr>
+        <w:rFonts w:ascii="Courier New" w:hAnsi="Courier New" w:cs="Courier New" w:hint="default"/>
+      </w:rPr>
+    </w:lvl>
+    <w:lvl w:ilvl="5" w:tplc="04090005" w:tentative="1">
+      <w:start w:val="1"/>
+      <w:numFmt w:val="bullet"/>
+      <w:lvlText w:val=""/>
+      <w:lvlJc w:val="left"/>
+      <w:pPr>
+        <w:ind w:left="4680" w:hanging="360"/>
+      </w:pPr>
+      <w:rPr>
+        <w:rFonts w:ascii="Wingdings" w:hAnsi="Wingdings" w:hint="default"/>
+      </w:rPr>
+    </w:lvl>
+    <w:lvl w:ilvl="6" w:tplc="04090001" w:tentative="1">
+      <w:start w:val="1"/>
+      <w:numFmt w:val="bullet"/>
+      <w:lvlText w:val=""/>
+      <w:lvlJc w:val="left"/>
+      <w:pPr>
+        <w:ind w:left="5400" w:hanging="360"/>
+      </w:pPr>
+      <w:rPr>
+        <w:rFonts w:ascii="Symbol" w:hAnsi="Symbol" w:hint="default"/>
+      </w:rPr>
+    </w:lvl>
+    <w:lvl w:ilvl="7" w:tplc="04090003" w:tentative="1">
+      <w:start w:val="1"/>
+      <w:numFmt w:val="bullet"/>
+      <w:lvlText w:val="o"/>
+      <w:lvlJc w:val="left"/>
+      <w:pPr>
+        <w:ind w:left="6120" w:hanging="360"/>
+      </w:pPr>
+      <w:rPr>
+        <w:rFonts w:ascii="Courier New" w:hAnsi="Courier New" w:cs="Courier New" w:hint="default"/>
+      </w:rPr>
+    </w:lvl>
+    <w:lvl w:ilvl="8" w:tplc="04090005" w:tentative="1">
+      <w:start w:val="1"/>
+      <w:numFmt w:val="bullet"/>
+      <w:lvlText w:val=""/>
+      <w:lvlJc w:val="left"/>
+      <w:pPr>
+        <w:ind w:left="6840" w:hanging="360"/>
+      </w:pPr>
+      <w:rPr>
+        <w:rFonts w:ascii="Wingdings" w:hAnsi="Wingdings" w:hint="default"/>
+      </w:rPr>
+    </w:lvl>
+  </w:abstractNum>
   <w:num w:numId="1">
     <w:abstractNumId w:val="0"/>
+  </w:num>
+  <w:num w:numId="2">
+    <w:abstractNumId w:val="1"/>
   </w:num>
 </w:numbering>
 </file>

</xml_diff>

<commit_message>
Code updated for None file uploading
</commit_message>
<xml_diff>
--- a/Documentation/Documentation.docx
+++ b/Documentation/Documentation.docx
@@ -38,666 +38,456 @@
         </w:rPr>
         <w:t>:</w:t>
       </w:r>
-    </w:p>
-    <w:p>
-      <w:pPr>
-        <w:pStyle w:val="ListParagraph"/>
-        <w:numPr>
-          <w:ilvl w:val="0"/>
-          <w:numId w:val="1"/>
-        </w:numPr>
-        <w:rPr>
-          <w:rFonts w:ascii="Times New Roman" w:hAnsi="Times New Roman" w:cs="Times New Roman"/>
-          <w:sz w:val="24"/>
-          <w:szCs w:val="24"/>
-        </w:rPr>
-      </w:pPr>
-      <w:r>
-        <w:rPr>
-          <w:rFonts w:ascii="Times New Roman" w:hAnsi="Times New Roman" w:cs="Times New Roman"/>
-          <w:sz w:val="24"/>
-          <w:szCs w:val="24"/>
-        </w:rPr>
-        <w:t>Install python 3</w:t>
-      </w:r>
-      <w:r>
-        <w:rPr>
-          <w:rFonts w:ascii="Times New Roman" w:hAnsi="Times New Roman" w:cs="Times New Roman"/>
-          <w:sz w:val="24"/>
-          <w:szCs w:val="24"/>
-        </w:rPr>
-        <w:t xml:space="preserve"> and Docker</w:t>
-      </w:r>
-      <w:r>
-        <w:rPr>
-          <w:rFonts w:ascii="Times New Roman" w:hAnsi="Times New Roman" w:cs="Times New Roman"/>
-          <w:sz w:val="24"/>
-          <w:szCs w:val="24"/>
-        </w:rPr>
-        <w:t xml:space="preserve"> in your system</w:t>
-      </w:r>
-    </w:p>
-    <w:p>
-      <w:pPr>
-        <w:pStyle w:val="ListParagraph"/>
-        <w:numPr>
-          <w:ilvl w:val="0"/>
-          <w:numId w:val="1"/>
-        </w:numPr>
-        <w:rPr>
-          <w:rFonts w:ascii="Times New Roman" w:hAnsi="Times New Roman" w:cs="Times New Roman"/>
-          <w:sz w:val="24"/>
-          <w:szCs w:val="24"/>
-        </w:rPr>
-      </w:pPr>
-      <w:r>
-        <w:rPr>
-          <w:rFonts w:ascii="Times New Roman" w:hAnsi="Times New Roman" w:cs="Times New Roman"/>
-          <w:sz w:val="24"/>
-          <w:szCs w:val="24"/>
-        </w:rPr>
-        <w:t xml:space="preserve">Setup Virtual Environment in your system using </w:t>
-      </w:r>
-      <w:r>
-        <w:rPr>
-          <w:rFonts w:ascii="Times New Roman" w:hAnsi="Times New Roman" w:cs="Times New Roman"/>
-          <w:b/>
-          <w:i/>
-          <w:sz w:val="24"/>
-          <w:szCs w:val="24"/>
-        </w:rPr>
-        <w:t>“</w:t>
-      </w:r>
-      <w:r>
-        <w:rPr>
-          <w:b/>
-          <w:i/>
-        </w:rPr>
-        <w:t xml:space="preserve">pip install </w:t>
-      </w:r>
-      <w:proofErr w:type="spellStart"/>
-      <w:r>
-        <w:rPr>
-          <w:b/>
-          <w:i/>
-        </w:rPr>
-        <w:t>virtualenv</w:t>
-      </w:r>
-      <w:proofErr w:type="spellEnd"/>
-      <w:r>
-        <w:rPr>
-          <w:b/>
-          <w:i/>
-        </w:rPr>
-        <w:t>”</w:t>
-      </w:r>
-    </w:p>
-    <w:p>
-      <w:pPr>
-        <w:pStyle w:val="ListParagraph"/>
-        <w:numPr>
-          <w:ilvl w:val="0"/>
-          <w:numId w:val="1"/>
-        </w:numPr>
-        <w:rPr>
-          <w:rFonts w:ascii="Times New Roman" w:hAnsi="Times New Roman" w:cs="Times New Roman"/>
-          <w:sz w:val="24"/>
-          <w:szCs w:val="24"/>
-        </w:rPr>
-      </w:pPr>
-      <w:r>
-        <w:t xml:space="preserve">Create virtual environment for running application </w:t>
-      </w:r>
-      <w:r>
-        <w:rPr>
-          <w:b/>
-        </w:rPr>
-        <w:t>“</w:t>
-      </w:r>
-      <w:proofErr w:type="spellStart"/>
-      <w:r>
-        <w:rPr>
-          <w:b/>
-        </w:rPr>
-        <w:t>virtualenv</w:t>
-      </w:r>
-      <w:proofErr w:type="spellEnd"/>
-      <w:r>
-        <w:rPr>
-          <w:b/>
-        </w:rPr>
-        <w:t xml:space="preserve"> --python=python3 assign”</w:t>
-      </w:r>
-    </w:p>
-    <w:p>
-      <w:pPr>
-        <w:pStyle w:val="ListParagraph"/>
-        <w:numPr>
-          <w:ilvl w:val="0"/>
-          <w:numId w:val="1"/>
-        </w:numPr>
-        <w:rPr>
-          <w:rFonts w:ascii="Times New Roman" w:hAnsi="Times New Roman" w:cs="Times New Roman"/>
-          <w:sz w:val="24"/>
-          <w:szCs w:val="24"/>
-        </w:rPr>
-      </w:pPr>
-      <w:r>
-        <w:t xml:space="preserve">Activate virtual environment </w:t>
-      </w:r>
-      <w:r>
-        <w:rPr>
-          <w:b/>
-        </w:rPr>
-        <w:t>“</w:t>
-      </w:r>
-      <w:r>
-        <w:rPr>
-          <w:b/>
-          <w:i/>
-        </w:rPr>
-        <w:t>assign/Scripts/activate”</w:t>
-      </w:r>
-      <w:r>
-        <w:rPr>
-          <w:b/>
-          <w:i/>
-        </w:rPr>
-        <w:t xml:space="preserve"> </w:t>
-      </w:r>
-      <w:r>
-        <w:rPr>
-          <w:b/>
-        </w:rPr>
-        <w:t xml:space="preserve">  [Windows]</w:t>
-      </w:r>
-    </w:p>
-    <w:p>
-      <w:pPr>
-        <w:pStyle w:val="ListParagraph"/>
-        <w:numPr>
-          <w:ilvl w:val="0"/>
-          <w:numId w:val="1"/>
-        </w:numPr>
-        <w:rPr>
-          <w:rFonts w:ascii="Times New Roman" w:hAnsi="Times New Roman" w:cs="Times New Roman"/>
-          <w:sz w:val="24"/>
-          <w:szCs w:val="24"/>
-        </w:rPr>
-      </w:pPr>
-      <w:r>
-        <w:t>Install required packages using “</w:t>
-      </w:r>
-      <w:r>
-        <w:rPr>
-          <w:b/>
-          <w:i/>
-        </w:rPr>
-        <w:t>pip install –r requirements.txt</w:t>
-      </w:r>
-      <w:r>
-        <w:t>”</w:t>
-      </w:r>
-    </w:p>
-    <w:p>
-      <w:pPr>
-        <w:pStyle w:val="ListParagraph"/>
-        <w:numPr>
-          <w:ilvl w:val="0"/>
-          <w:numId w:val="1"/>
-        </w:numPr>
-        <w:rPr>
-          <w:rFonts w:ascii="Times New Roman" w:hAnsi="Times New Roman" w:cs="Times New Roman"/>
-          <w:sz w:val="24"/>
-          <w:szCs w:val="24"/>
-        </w:rPr>
-      </w:pPr>
-      <w:r>
-        <w:t xml:space="preserve">Build </w:t>
-      </w:r>
-      <w:proofErr w:type="spellStart"/>
-      <w:r>
-        <w:t>docker</w:t>
-      </w:r>
-      <w:proofErr w:type="spellEnd"/>
-      <w:r>
-        <w:t xml:space="preserve"> image using</w:t>
-      </w:r>
-      <w:r>
-        <w:rPr>
-          <w:b/>
-          <w:i/>
-        </w:rPr>
-        <w:t xml:space="preserve"> “</w:t>
-      </w:r>
-      <w:proofErr w:type="spellStart"/>
-      <w:r>
-        <w:rPr>
-          <w:b/>
-          <w:i/>
-        </w:rPr>
-        <w:t>docker</w:t>
-      </w:r>
-      <w:proofErr w:type="spellEnd"/>
-      <w:r>
-        <w:rPr>
-          <w:b/>
-          <w:i/>
-        </w:rPr>
-        <w:t xml:space="preserve"> build -t </w:t>
-      </w:r>
-      <w:proofErr w:type="spellStart"/>
-      <w:r>
-        <w:rPr>
-          <w:b/>
-          <w:i/>
-        </w:rPr>
-        <w:t>web</w:t>
-      </w:r>
-      <w:proofErr w:type="gramStart"/>
-      <w:r>
-        <w:rPr>
-          <w:b/>
-          <w:i/>
-        </w:rPr>
-        <w:t>:latest</w:t>
-      </w:r>
-      <w:proofErr w:type="spellEnd"/>
-      <w:proofErr w:type="gramEnd"/>
-      <w:r>
-        <w:rPr>
-          <w:b/>
-          <w:i/>
-        </w:rPr>
-        <w:t xml:space="preserve"> .”</w:t>
-      </w:r>
-    </w:p>
-    <w:p>
-      <w:pPr>
-        <w:pStyle w:val="ListParagraph"/>
-        <w:numPr>
-          <w:ilvl w:val="0"/>
-          <w:numId w:val="1"/>
-        </w:numPr>
-        <w:rPr>
-          <w:rFonts w:ascii="Times New Roman" w:hAnsi="Times New Roman" w:cs="Times New Roman"/>
-          <w:sz w:val="24"/>
-          <w:szCs w:val="24"/>
-        </w:rPr>
-      </w:pPr>
-      <w:r>
-        <w:t>Run Docker imag</w:t>
-      </w:r>
-      <w:r>
-        <w:t xml:space="preserve">e in local setup using </w:t>
-      </w:r>
-    </w:p>
-    <w:p>
-      <w:pPr>
-        <w:pStyle w:val="ListParagraph"/>
-        <w:rPr>
-          <w:b/>
-          <w:i/>
-        </w:rPr>
-      </w:pPr>
-      <w:r>
-        <w:rPr>
-          <w:b/>
-          <w:i/>
-        </w:rPr>
-        <w:t>“</w:t>
-      </w:r>
-      <w:proofErr w:type="spellStart"/>
-      <w:proofErr w:type="gramStart"/>
-      <w:r>
-        <w:rPr>
-          <w:b/>
-          <w:i/>
-        </w:rPr>
-        <w:t>docker</w:t>
-      </w:r>
-      <w:proofErr w:type="spellEnd"/>
-      <w:proofErr w:type="gramEnd"/>
-      <w:r>
-        <w:rPr>
-          <w:b/>
-          <w:i/>
-        </w:rPr>
-        <w:t xml:space="preserve"> run -d --name </w:t>
-      </w:r>
-      <w:proofErr w:type="spellStart"/>
-      <w:r>
-        <w:rPr>
-          <w:b/>
-          <w:i/>
-        </w:rPr>
-        <w:t>django-</w:t>
-      </w:r>
-      <w:r>
-        <w:rPr>
-          <w:b/>
-          <w:i/>
-        </w:rPr>
-        <w:t>docker</w:t>
-      </w:r>
-      <w:proofErr w:type="spellEnd"/>
-      <w:r>
-        <w:rPr>
-          <w:b/>
-          <w:i/>
-        </w:rPr>
-        <w:t xml:space="preserve"> -e "PORT=8765" -e "DEBUG=1" -p 8007:8765 </w:t>
-      </w:r>
-      <w:proofErr w:type="spellStart"/>
-      <w:r>
-        <w:rPr>
-          <w:b/>
-          <w:i/>
-        </w:rPr>
-        <w:t>web:latest</w:t>
-      </w:r>
-      <w:proofErr w:type="spellEnd"/>
-      <w:r>
-        <w:rPr>
-          <w:b/>
-          <w:i/>
-        </w:rPr>
-        <w:t>”</w:t>
-      </w:r>
-    </w:p>
-    <w:p>
-      <w:pPr>
-        <w:pStyle w:val="ListParagraph"/>
-        <w:numPr>
-          <w:ilvl w:val="0"/>
-          <w:numId w:val="1"/>
-        </w:numPr>
-        <w:rPr>
-          <w:rFonts w:ascii="Times New Roman" w:hAnsi="Times New Roman" w:cs="Times New Roman"/>
-          <w:sz w:val="24"/>
-          <w:szCs w:val="24"/>
-        </w:rPr>
-      </w:pPr>
-      <w:r>
-        <w:rPr>
-          <w:rFonts w:ascii="Times New Roman" w:hAnsi="Times New Roman" w:cs="Times New Roman"/>
-          <w:sz w:val="24"/>
-          <w:szCs w:val="24"/>
-        </w:rPr>
-        <w:t xml:space="preserve">Open your browser with </w:t>
-      </w:r>
-      <w:r>
-        <w:rPr>
-          <w:rFonts w:ascii="Times New Roman" w:hAnsi="Times New Roman" w:cs="Times New Roman"/>
-          <w:b/>
-          <w:sz w:val="24"/>
-          <w:szCs w:val="24"/>
-        </w:rPr>
-        <w:t>“</w:t>
-      </w:r>
-      <w:r>
-        <w:rPr>
-          <w:rFonts w:ascii="Times New Roman" w:hAnsi="Times New Roman" w:cs="Times New Roman"/>
-          <w:b/>
-          <w:i/>
-          <w:sz w:val="24"/>
-          <w:szCs w:val="24"/>
-        </w:rPr>
-        <w:t>localhost:8007/</w:t>
-      </w:r>
-      <w:proofErr w:type="spellStart"/>
-      <w:r>
-        <w:rPr>
-          <w:rFonts w:ascii="Times New Roman" w:hAnsi="Times New Roman" w:cs="Times New Roman"/>
-          <w:b/>
-          <w:i/>
-          <w:sz w:val="24"/>
-          <w:szCs w:val="24"/>
-        </w:rPr>
-        <w:t>api</w:t>
-      </w:r>
-      <w:proofErr w:type="spellEnd"/>
-      <w:r>
-        <w:rPr>
-          <w:rFonts w:ascii="Times New Roman" w:hAnsi="Times New Roman" w:cs="Times New Roman"/>
-          <w:b/>
-          <w:i/>
-          <w:sz w:val="24"/>
-          <w:szCs w:val="24"/>
-        </w:rPr>
-        <w:t>/upload</w:t>
-      </w:r>
-      <w:r>
-        <w:rPr>
-          <w:rFonts w:ascii="Times New Roman" w:hAnsi="Times New Roman" w:cs="Times New Roman"/>
-          <w:b/>
-          <w:i/>
-          <w:sz w:val="24"/>
-          <w:szCs w:val="24"/>
-        </w:rPr>
-        <w:t>”</w:t>
-      </w:r>
-    </w:p>
-    <w:p>
-      <w:pPr>
-        <w:pStyle w:val="ListParagraph"/>
-        <w:numPr>
-          <w:ilvl w:val="0"/>
-          <w:numId w:val="1"/>
-        </w:numPr>
-        <w:rPr>
-          <w:rFonts w:ascii="Times New Roman" w:hAnsi="Times New Roman" w:cs="Times New Roman"/>
-          <w:sz w:val="24"/>
-          <w:szCs w:val="24"/>
-        </w:rPr>
-      </w:pPr>
-      <w:r>
-        <w:rPr>
-          <w:rFonts w:ascii="Times New Roman" w:hAnsi="Times New Roman" w:cs="Times New Roman"/>
-          <w:b/>
-          <w:i/>
-          <w:sz w:val="24"/>
-          <w:szCs w:val="24"/>
-        </w:rPr>
-        <w:t xml:space="preserve">For stopping </w:t>
-      </w:r>
-      <w:proofErr w:type="spellStart"/>
-      <w:r>
-        <w:rPr>
-          <w:rFonts w:ascii="Times New Roman" w:hAnsi="Times New Roman" w:cs="Times New Roman"/>
-          <w:b/>
-          <w:i/>
-          <w:sz w:val="24"/>
-          <w:szCs w:val="24"/>
-        </w:rPr>
-        <w:t>docker</w:t>
-      </w:r>
-      <w:proofErr w:type="spellEnd"/>
-      <w:r>
-        <w:rPr>
-          <w:rFonts w:ascii="Times New Roman" w:hAnsi="Times New Roman" w:cs="Times New Roman"/>
-          <w:b/>
-          <w:i/>
-          <w:sz w:val="24"/>
-          <w:szCs w:val="24"/>
-        </w:rPr>
-        <w:t xml:space="preserve"> run below commands:</w:t>
-      </w:r>
-    </w:p>
-    <w:p>
-      <w:pPr>
-        <w:pStyle w:val="ListParagraph"/>
-        <w:numPr>
-          <w:ilvl w:val="0"/>
-          <w:numId w:val="2"/>
-        </w:numPr>
-        <w:rPr>
-          <w:rFonts w:ascii="Times New Roman" w:hAnsi="Times New Roman" w:cs="Times New Roman"/>
-          <w:b/>
-          <w:i/>
-          <w:sz w:val="24"/>
-          <w:szCs w:val="24"/>
-        </w:rPr>
-      </w:pPr>
-      <w:proofErr w:type="spellStart"/>
-      <w:r>
-        <w:rPr>
-          <w:rFonts w:ascii="Times New Roman" w:hAnsi="Times New Roman" w:cs="Times New Roman"/>
-          <w:b/>
-          <w:i/>
-          <w:sz w:val="24"/>
-          <w:szCs w:val="24"/>
-        </w:rPr>
-        <w:t>docker</w:t>
-      </w:r>
-      <w:proofErr w:type="spellEnd"/>
-      <w:r>
-        <w:rPr>
-          <w:rFonts w:ascii="Times New Roman" w:hAnsi="Times New Roman" w:cs="Times New Roman"/>
-          <w:b/>
-          <w:i/>
-          <w:sz w:val="24"/>
-          <w:szCs w:val="24"/>
-        </w:rPr>
-        <w:t xml:space="preserve"> stop </w:t>
-      </w:r>
-      <w:proofErr w:type="spellStart"/>
-      <w:r>
-        <w:rPr>
-          <w:rFonts w:ascii="Times New Roman" w:hAnsi="Times New Roman" w:cs="Times New Roman"/>
-          <w:b/>
-          <w:i/>
-          <w:sz w:val="24"/>
-          <w:szCs w:val="24"/>
-        </w:rPr>
-        <w:t>django-docker</w:t>
-      </w:r>
-      <w:proofErr w:type="spellEnd"/>
-    </w:p>
-    <w:p>
-      <w:pPr>
-        <w:pStyle w:val="ListParagraph"/>
-        <w:numPr>
-          <w:ilvl w:val="0"/>
-          <w:numId w:val="2"/>
-        </w:numPr>
-        <w:rPr>
-          <w:rFonts w:ascii="Times New Roman" w:hAnsi="Times New Roman" w:cs="Times New Roman"/>
-          <w:b/>
-          <w:i/>
-          <w:sz w:val="24"/>
-          <w:szCs w:val="24"/>
-        </w:rPr>
-      </w:pPr>
-      <w:proofErr w:type="spellStart"/>
-      <w:r>
-        <w:rPr>
-          <w:rFonts w:ascii="Times New Roman" w:hAnsi="Times New Roman" w:cs="Times New Roman"/>
-          <w:b/>
-          <w:i/>
-          <w:sz w:val="24"/>
-          <w:szCs w:val="24"/>
-        </w:rPr>
-        <w:t>docker</w:t>
-      </w:r>
-      <w:proofErr w:type="spellEnd"/>
-      <w:r>
-        <w:rPr>
-          <w:rFonts w:ascii="Times New Roman" w:hAnsi="Times New Roman" w:cs="Times New Roman"/>
-          <w:b/>
-          <w:i/>
-          <w:sz w:val="24"/>
-          <w:szCs w:val="24"/>
-        </w:rPr>
-        <w:t xml:space="preserve"> </w:t>
-      </w:r>
-      <w:proofErr w:type="spellStart"/>
-      <w:r>
-        <w:rPr>
-          <w:rFonts w:ascii="Times New Roman" w:hAnsi="Times New Roman" w:cs="Times New Roman"/>
-          <w:b/>
-          <w:i/>
-          <w:sz w:val="24"/>
-          <w:szCs w:val="24"/>
-        </w:rPr>
-        <w:t>rm</w:t>
-      </w:r>
-      <w:proofErr w:type="spellEnd"/>
-      <w:r>
-        <w:rPr>
-          <w:rFonts w:ascii="Times New Roman" w:hAnsi="Times New Roman" w:cs="Times New Roman"/>
-          <w:b/>
-          <w:i/>
-          <w:sz w:val="24"/>
-          <w:szCs w:val="24"/>
-        </w:rPr>
-        <w:t xml:space="preserve"> </w:t>
-      </w:r>
-      <w:proofErr w:type="spellStart"/>
-      <w:r>
-        <w:rPr>
-          <w:rFonts w:ascii="Times New Roman" w:hAnsi="Times New Roman" w:cs="Times New Roman"/>
-          <w:b/>
-          <w:i/>
-          <w:sz w:val="24"/>
-          <w:szCs w:val="24"/>
-        </w:rPr>
-        <w:t>django-heroku</w:t>
-      </w:r>
-      <w:proofErr w:type="spellEnd"/>
-    </w:p>
-    <w:p>
-      <w:pPr>
-        <w:pStyle w:val="ListParagraph"/>
-        <w:numPr>
-          <w:ilvl w:val="0"/>
-          <w:numId w:val="1"/>
-        </w:numPr>
-        <w:rPr>
-          <w:rFonts w:ascii="Times New Roman" w:hAnsi="Times New Roman" w:cs="Times New Roman"/>
-          <w:sz w:val="24"/>
-          <w:szCs w:val="24"/>
-        </w:rPr>
-      </w:pPr>
-      <w:r>
-        <w:rPr>
-          <w:i/>
-        </w:rPr>
-        <w:t>Install Postman in your system</w:t>
-      </w:r>
-    </w:p>
-    <w:p>
-      <w:pPr>
-        <w:rPr>
-          <w:rFonts w:ascii="Times New Roman" w:hAnsi="Times New Roman" w:cs="Times New Roman"/>
-          <w:b/>
+      <w:bookmarkStart w:id="0" w:name="_GoBack"/>
+      <w:bookmarkEnd w:id="0"/>
+    </w:p>
+    <w:p>
+      <w:pPr>
+        <w:rPr>
+          <w:rFonts w:ascii="Times New Roman" w:hAnsi="Times New Roman" w:cs="Times New Roman"/>
           <w:sz w:val="28"/>
           <w:szCs w:val="28"/>
         </w:rPr>
       </w:pPr>
-    </w:p>
-    <w:p>
-      <w:pPr>
-        <w:rPr>
-          <w:rFonts w:ascii="Times New Roman" w:hAnsi="Times New Roman" w:cs="Times New Roman"/>
-          <w:b/>
-          <w:i/>
+      <w:r>
+        <w:rPr>
+          <w:rFonts w:ascii="Times New Roman" w:hAnsi="Times New Roman" w:cs="Times New Roman"/>
+          <w:b/>
           <w:sz w:val="28"/>
           <w:szCs w:val="28"/>
         </w:rPr>
-      </w:pPr>
-      <w:bookmarkStart w:id="0" w:name="_GoBack"/>
-      <w:r>
-        <w:rPr>
-          <w:rFonts w:ascii="Times New Roman" w:hAnsi="Times New Roman" w:cs="Times New Roman"/>
-          <w:b/>
-          <w:i/>
+        <w:t xml:space="preserve">Note: </w:t>
+      </w:r>
+      <w:r>
+        <w:rPr>
+          <w:rFonts w:ascii="Times New Roman" w:hAnsi="Times New Roman" w:cs="Times New Roman"/>
           <w:sz w:val="28"/>
           <w:szCs w:val="28"/>
         </w:rPr>
+        <w:t xml:space="preserve">use docker deployment as it is more stable </w:t>
+      </w:r>
+    </w:p>
+    <w:p>
+      <w:pPr>
+        <w:pStyle w:val="ListParagraph"/>
+        <w:numPr>
+          <w:ilvl w:val="0"/>
+          <w:numId w:val="1"/>
+        </w:numPr>
+        <w:rPr>
+          <w:rFonts w:ascii="Times New Roman" w:hAnsi="Times New Roman" w:cs="Times New Roman"/>
+          <w:sz w:val="24"/>
+          <w:szCs w:val="24"/>
+        </w:rPr>
+      </w:pPr>
+      <w:r>
+        <w:rPr>
+          <w:rFonts w:ascii="Times New Roman" w:hAnsi="Times New Roman" w:cs="Times New Roman"/>
+          <w:sz w:val="24"/>
+          <w:szCs w:val="24"/>
+        </w:rPr>
+        <w:t>Install python 3</w:t>
+      </w:r>
+      <w:r>
+        <w:rPr>
+          <w:rFonts w:ascii="Times New Roman" w:hAnsi="Times New Roman" w:cs="Times New Roman"/>
+          <w:sz w:val="24"/>
+          <w:szCs w:val="24"/>
+        </w:rPr>
+        <w:t xml:space="preserve"> and Docker</w:t>
+      </w:r>
+      <w:r>
+        <w:rPr>
+          <w:rFonts w:ascii="Times New Roman" w:hAnsi="Times New Roman" w:cs="Times New Roman"/>
+          <w:sz w:val="24"/>
+          <w:szCs w:val="24"/>
+        </w:rPr>
+        <w:t xml:space="preserve"> in your system</w:t>
+      </w:r>
+    </w:p>
+    <w:p>
+      <w:pPr>
+        <w:pStyle w:val="ListParagraph"/>
+        <w:numPr>
+          <w:ilvl w:val="0"/>
+          <w:numId w:val="1"/>
+        </w:numPr>
+        <w:rPr>
+          <w:rFonts w:ascii="Times New Roman" w:hAnsi="Times New Roman" w:cs="Times New Roman"/>
+          <w:sz w:val="24"/>
+          <w:szCs w:val="24"/>
+        </w:rPr>
+      </w:pPr>
+      <w:r>
+        <w:rPr>
+          <w:rFonts w:ascii="Times New Roman" w:hAnsi="Times New Roman" w:cs="Times New Roman"/>
+          <w:sz w:val="24"/>
+          <w:szCs w:val="24"/>
+        </w:rPr>
+        <w:t xml:space="preserve">Setup Virtual Environment in your system using </w:t>
+      </w:r>
+      <w:r>
+        <w:rPr>
+          <w:rFonts w:ascii="Times New Roman" w:hAnsi="Times New Roman" w:cs="Times New Roman"/>
+          <w:b/>
+          <w:i/>
+          <w:sz w:val="24"/>
+          <w:szCs w:val="24"/>
+        </w:rPr>
+        <w:t>“</w:t>
+      </w:r>
+      <w:r>
+        <w:rPr>
+          <w:b/>
+          <w:i/>
+        </w:rPr>
+        <w:t>pip install virtualenv”</w:t>
+      </w:r>
+    </w:p>
+    <w:p>
+      <w:pPr>
+        <w:pStyle w:val="ListParagraph"/>
+        <w:numPr>
+          <w:ilvl w:val="0"/>
+          <w:numId w:val="1"/>
+        </w:numPr>
+        <w:rPr>
+          <w:rFonts w:ascii="Times New Roman" w:hAnsi="Times New Roman" w:cs="Times New Roman"/>
+          <w:sz w:val="24"/>
+          <w:szCs w:val="24"/>
+        </w:rPr>
+      </w:pPr>
+      <w:r>
+        <w:t xml:space="preserve">Create virtual environment for running application </w:t>
+      </w:r>
+      <w:r>
+        <w:rPr>
+          <w:b/>
+        </w:rPr>
+        <w:t>“virtualenv --python=python3 assign”</w:t>
+      </w:r>
+    </w:p>
+    <w:p>
+      <w:pPr>
+        <w:pStyle w:val="ListParagraph"/>
+        <w:numPr>
+          <w:ilvl w:val="0"/>
+          <w:numId w:val="1"/>
+        </w:numPr>
+        <w:rPr>
+          <w:rFonts w:ascii="Times New Roman" w:hAnsi="Times New Roman" w:cs="Times New Roman"/>
+          <w:sz w:val="24"/>
+          <w:szCs w:val="24"/>
+        </w:rPr>
+      </w:pPr>
+      <w:r>
+        <w:t xml:space="preserve">Activate virtual environment </w:t>
+      </w:r>
+      <w:r>
+        <w:rPr>
+          <w:b/>
+        </w:rPr>
+        <w:t>“</w:t>
+      </w:r>
+      <w:r>
+        <w:rPr>
+          <w:b/>
+          <w:i/>
+        </w:rPr>
+        <w:t>assign/Scripts/activate”</w:t>
+      </w:r>
+      <w:r>
+        <w:rPr>
+          <w:b/>
+          <w:i/>
+        </w:rPr>
+        <w:t xml:space="preserve"> </w:t>
+      </w:r>
+      <w:r>
+        <w:rPr>
+          <w:b/>
+        </w:rPr>
+        <w:t xml:space="preserve">  [Windows]</w:t>
+      </w:r>
+    </w:p>
+    <w:p>
+      <w:pPr>
+        <w:pStyle w:val="ListParagraph"/>
+        <w:numPr>
+          <w:ilvl w:val="0"/>
+          <w:numId w:val="1"/>
+        </w:numPr>
+        <w:rPr>
+          <w:rFonts w:ascii="Times New Roman" w:hAnsi="Times New Roman" w:cs="Times New Roman"/>
+          <w:sz w:val="24"/>
+          <w:szCs w:val="24"/>
+        </w:rPr>
+      </w:pPr>
+      <w:r>
+        <w:t>Install required packages using “</w:t>
+      </w:r>
+      <w:r>
+        <w:rPr>
+          <w:b/>
+          <w:i/>
+        </w:rPr>
+        <w:t>pip install –r requirements.txt</w:t>
+      </w:r>
+      <w:r>
+        <w:t>”</w:t>
+      </w:r>
+    </w:p>
+    <w:p>
+      <w:pPr>
+        <w:pStyle w:val="ListParagraph"/>
+        <w:numPr>
+          <w:ilvl w:val="0"/>
+          <w:numId w:val="1"/>
+        </w:numPr>
+        <w:rPr>
+          <w:rFonts w:ascii="Times New Roman" w:hAnsi="Times New Roman" w:cs="Times New Roman"/>
+          <w:sz w:val="24"/>
+          <w:szCs w:val="24"/>
+        </w:rPr>
+      </w:pPr>
+      <w:r>
+        <w:t>Build docker image using</w:t>
+      </w:r>
+      <w:r>
+        <w:rPr>
+          <w:b/>
+          <w:i/>
+        </w:rPr>
+        <w:t xml:space="preserve"> “docker build -t web:latest .”</w:t>
+      </w:r>
+    </w:p>
+    <w:p>
+      <w:pPr>
+        <w:pStyle w:val="ListParagraph"/>
+        <w:numPr>
+          <w:ilvl w:val="0"/>
+          <w:numId w:val="1"/>
+        </w:numPr>
+        <w:rPr>
+          <w:rFonts w:ascii="Times New Roman" w:hAnsi="Times New Roman" w:cs="Times New Roman"/>
+          <w:sz w:val="24"/>
+          <w:szCs w:val="24"/>
+        </w:rPr>
+      </w:pPr>
+      <w:r>
+        <w:t>Run Docker imag</w:t>
+      </w:r>
+      <w:r>
+        <w:t xml:space="preserve">e in local setup using </w:t>
+      </w:r>
+    </w:p>
+    <w:p>
+      <w:pPr>
+        <w:pStyle w:val="ListParagraph"/>
+        <w:rPr>
+          <w:b/>
+          <w:i/>
+        </w:rPr>
+      </w:pPr>
+      <w:r>
+        <w:rPr>
+          <w:b/>
+          <w:i/>
+        </w:rPr>
+        <w:t>“docker run -d --name django-</w:t>
+      </w:r>
+      <w:r>
+        <w:rPr>
+          <w:b/>
+          <w:i/>
+        </w:rPr>
+        <w:t>docker</w:t>
+      </w:r>
+      <w:r>
+        <w:rPr>
+          <w:b/>
+          <w:i/>
+        </w:rPr>
+        <w:t xml:space="preserve"> -e "PORT=8765" -e "DEBUG=1" -p 8007:8765 web:latest”</w:t>
+      </w:r>
+    </w:p>
+    <w:p>
+      <w:pPr>
+        <w:pStyle w:val="ListParagraph"/>
+        <w:numPr>
+          <w:ilvl w:val="0"/>
+          <w:numId w:val="1"/>
+        </w:numPr>
+        <w:rPr>
+          <w:rFonts w:ascii="Times New Roman" w:hAnsi="Times New Roman" w:cs="Times New Roman"/>
+          <w:sz w:val="24"/>
+          <w:szCs w:val="24"/>
+        </w:rPr>
+      </w:pPr>
+      <w:r>
+        <w:rPr>
+          <w:rFonts w:ascii="Times New Roman" w:hAnsi="Times New Roman" w:cs="Times New Roman"/>
+          <w:sz w:val="24"/>
+          <w:szCs w:val="24"/>
+        </w:rPr>
+        <w:t xml:space="preserve">Open your browser with </w:t>
+      </w:r>
+      <w:r>
+        <w:rPr>
+          <w:rFonts w:ascii="Times New Roman" w:hAnsi="Times New Roman" w:cs="Times New Roman"/>
+          <w:b/>
+          <w:sz w:val="24"/>
+          <w:szCs w:val="24"/>
+        </w:rPr>
+        <w:t>“</w:t>
+      </w:r>
+      <w:r>
+        <w:rPr>
+          <w:rFonts w:ascii="Times New Roman" w:hAnsi="Times New Roman" w:cs="Times New Roman"/>
+          <w:b/>
+          <w:i/>
+          <w:sz w:val="24"/>
+          <w:szCs w:val="24"/>
+        </w:rPr>
+        <w:t>localhost:8007/api/upload</w:t>
+      </w:r>
+      <w:r>
+        <w:rPr>
+          <w:rFonts w:ascii="Times New Roman" w:hAnsi="Times New Roman" w:cs="Times New Roman"/>
+          <w:b/>
+          <w:i/>
+          <w:sz w:val="24"/>
+          <w:szCs w:val="24"/>
+        </w:rPr>
+        <w:t>”</w:t>
+      </w:r>
+    </w:p>
+    <w:p>
+      <w:pPr>
+        <w:pStyle w:val="ListParagraph"/>
+        <w:numPr>
+          <w:ilvl w:val="0"/>
+          <w:numId w:val="1"/>
+        </w:numPr>
+        <w:rPr>
+          <w:rFonts w:ascii="Times New Roman" w:hAnsi="Times New Roman" w:cs="Times New Roman"/>
+          <w:sz w:val="24"/>
+          <w:szCs w:val="24"/>
+        </w:rPr>
+      </w:pPr>
+      <w:r>
+        <w:rPr>
+          <w:rFonts w:ascii="Times New Roman" w:hAnsi="Times New Roman" w:cs="Times New Roman"/>
+          <w:b/>
+          <w:i/>
+          <w:sz w:val="24"/>
+          <w:szCs w:val="24"/>
+        </w:rPr>
+        <w:t>For stopping docker run below commands:</w:t>
+      </w:r>
+    </w:p>
+    <w:p>
+      <w:pPr>
+        <w:pStyle w:val="ListParagraph"/>
+        <w:numPr>
+          <w:ilvl w:val="0"/>
+          <w:numId w:val="2"/>
+        </w:numPr>
+        <w:rPr>
+          <w:rFonts w:ascii="Times New Roman" w:hAnsi="Times New Roman" w:cs="Times New Roman"/>
+          <w:b/>
+          <w:i/>
+          <w:sz w:val="24"/>
+          <w:szCs w:val="24"/>
+        </w:rPr>
+      </w:pPr>
+      <w:r>
+        <w:rPr>
+          <w:rFonts w:ascii="Times New Roman" w:hAnsi="Times New Roman" w:cs="Times New Roman"/>
+          <w:b/>
+          <w:i/>
+          <w:sz w:val="24"/>
+          <w:szCs w:val="24"/>
+        </w:rPr>
+        <w:t>docker stop django-docker</w:t>
+      </w:r>
+    </w:p>
+    <w:p>
+      <w:pPr>
+        <w:pStyle w:val="ListParagraph"/>
+        <w:numPr>
+          <w:ilvl w:val="0"/>
+          <w:numId w:val="2"/>
+        </w:numPr>
+        <w:rPr>
+          <w:rFonts w:ascii="Times New Roman" w:hAnsi="Times New Roman" w:cs="Times New Roman"/>
+          <w:b/>
+          <w:i/>
+          <w:sz w:val="24"/>
+          <w:szCs w:val="24"/>
+        </w:rPr>
+      </w:pPr>
+      <w:r>
+        <w:rPr>
+          <w:rFonts w:ascii="Times New Roman" w:hAnsi="Times New Roman" w:cs="Times New Roman"/>
+          <w:b/>
+          <w:i/>
+          <w:sz w:val="24"/>
+          <w:szCs w:val="24"/>
+        </w:rPr>
+        <w:t>docker rm django-heroku</w:t>
+      </w:r>
+    </w:p>
+    <w:p>
+      <w:pPr>
+        <w:pStyle w:val="ListParagraph"/>
+        <w:numPr>
+          <w:ilvl w:val="0"/>
+          <w:numId w:val="1"/>
+        </w:numPr>
+        <w:rPr>
+          <w:rFonts w:ascii="Times New Roman" w:hAnsi="Times New Roman" w:cs="Times New Roman"/>
+          <w:sz w:val="24"/>
+          <w:szCs w:val="24"/>
+        </w:rPr>
+      </w:pPr>
+      <w:r>
+        <w:rPr>
+          <w:i/>
+        </w:rPr>
+        <w:t>Install Postman in your system</w:t>
+      </w:r>
+    </w:p>
+    <w:p>
+      <w:pPr>
+        <w:rPr>
+          <w:rFonts w:ascii="Times New Roman" w:hAnsi="Times New Roman" w:cs="Times New Roman"/>
+          <w:b/>
+          <w:sz w:val="28"/>
+          <w:szCs w:val="28"/>
+        </w:rPr>
+      </w:pPr>
+    </w:p>
+    <w:p>
+      <w:pPr>
+        <w:rPr>
+          <w:rFonts w:ascii="Times New Roman" w:hAnsi="Times New Roman" w:cs="Times New Roman"/>
+          <w:b/>
+          <w:i/>
+          <w:sz w:val="28"/>
+          <w:szCs w:val="28"/>
+        </w:rPr>
+      </w:pPr>
+      <w:r>
+        <w:rPr>
+          <w:rFonts w:ascii="Times New Roman" w:hAnsi="Times New Roman" w:cs="Times New Roman"/>
+          <w:b/>
+          <w:i/>
+          <w:sz w:val="28"/>
+          <w:szCs w:val="28"/>
+        </w:rPr>
         <w:t>If Docker is not setup in your system follow the below instructions:</w:t>
       </w:r>
-      <w:bookmarkEnd w:id="0"/>
     </w:p>
     <w:p>
       <w:pPr>
@@ -757,22 +547,99 @@
           <w:b/>
           <w:i/>
         </w:rPr>
-        <w:t xml:space="preserve">pip install </w:t>
-      </w:r>
-      <w:proofErr w:type="spellStart"/>
-      <w:r>
-        <w:rPr>
-          <w:b/>
-          <w:i/>
-        </w:rPr>
-        <w:t>virtualenv</w:t>
-      </w:r>
-      <w:proofErr w:type="spellEnd"/>
-      <w:r>
-        <w:rPr>
-          <w:b/>
-          <w:i/>
-        </w:rPr>
+        <w:t>pip install virtualenv”</w:t>
+      </w:r>
+    </w:p>
+    <w:p>
+      <w:pPr>
+        <w:pStyle w:val="ListParagraph"/>
+        <w:numPr>
+          <w:ilvl w:val="0"/>
+          <w:numId w:val="1"/>
+        </w:numPr>
+        <w:rPr>
+          <w:rFonts w:ascii="Times New Roman" w:hAnsi="Times New Roman" w:cs="Times New Roman"/>
+          <w:sz w:val="24"/>
+          <w:szCs w:val="24"/>
+        </w:rPr>
+      </w:pPr>
+      <w:r>
+        <w:t xml:space="preserve">Create virtual environment for running application </w:t>
+      </w:r>
+      <w:r>
+        <w:rPr>
+          <w:b/>
+        </w:rPr>
+        <w:t>“virtualenv --python=python3 assign”</w:t>
+      </w:r>
+    </w:p>
+    <w:p>
+      <w:pPr>
+        <w:pStyle w:val="ListParagraph"/>
+        <w:numPr>
+          <w:ilvl w:val="0"/>
+          <w:numId w:val="1"/>
+        </w:numPr>
+        <w:rPr>
+          <w:rFonts w:ascii="Times New Roman" w:hAnsi="Times New Roman" w:cs="Times New Roman"/>
+          <w:sz w:val="24"/>
+          <w:szCs w:val="24"/>
+        </w:rPr>
+      </w:pPr>
+      <w:r>
+        <w:t xml:space="preserve">Activate virtual environment </w:t>
+      </w:r>
+      <w:r>
+        <w:rPr>
+          <w:b/>
+        </w:rPr>
+        <w:t>“</w:t>
+      </w:r>
+      <w:r>
+        <w:rPr>
+          <w:b/>
+          <w:i/>
+        </w:rPr>
+        <w:t>assign/Scripts/activate”</w:t>
+      </w:r>
+      <w:r>
+        <w:rPr>
+          <w:b/>
+          <w:i/>
+        </w:rPr>
+        <w:t xml:space="preserve"> </w:t>
+      </w:r>
+      <w:r>
+        <w:rPr>
+          <w:b/>
+        </w:rPr>
+        <w:t xml:space="preserve">  [Windows]</w:t>
+      </w:r>
+    </w:p>
+    <w:p>
+      <w:pPr>
+        <w:pStyle w:val="ListParagraph"/>
+        <w:numPr>
+          <w:ilvl w:val="0"/>
+          <w:numId w:val="1"/>
+        </w:numPr>
+        <w:rPr>
+          <w:rFonts w:ascii="Times New Roman" w:hAnsi="Times New Roman" w:cs="Times New Roman"/>
+          <w:sz w:val="24"/>
+          <w:szCs w:val="24"/>
+        </w:rPr>
+      </w:pPr>
+      <w:r>
+        <w:t>Install required packages using “</w:t>
+      </w:r>
+      <w:r>
+        <w:rPr>
+          <w:b/>
+          <w:i/>
+        </w:rPr>
+        <w:t>pip install –r requirements.txt</w:t>
+      </w:r>
+      <w:r>
         <w:t>”</w:t>
       </w:r>
     </w:p>
@@ -790,113 +657,6 @@
         </w:rPr>
       </w:pPr>
       <w:r>
-        <w:t xml:space="preserve">Create virtual environment for running application </w:t>
-      </w:r>
-      <w:r>
-        <w:rPr>
-          <w:b/>
-        </w:rPr>
-        <w:t>“</w:t>
-      </w:r>
-      <w:proofErr w:type="spellStart"/>
-      <w:r>
-        <w:rPr>
-          <w:b/>
-        </w:rPr>
-        <w:t>virtualenv</w:t>
-      </w:r>
-      <w:proofErr w:type="spellEnd"/>
-      <w:r>
-        <w:rPr>
-          <w:b/>
-        </w:rPr>
-        <w:t xml:space="preserve"> --python=python3 assign”</w:t>
-      </w:r>
-    </w:p>
-    <w:p>
-      <w:pPr>
-        <w:pStyle w:val="ListParagraph"/>
-        <w:numPr>
-          <w:ilvl w:val="0"/>
-          <w:numId w:val="1"/>
-        </w:numPr>
-        <w:rPr>
-          <w:rFonts w:ascii="Times New Roman" w:hAnsi="Times New Roman" w:cs="Times New Roman"/>
-          <w:sz w:val="24"/>
-          <w:szCs w:val="24"/>
-        </w:rPr>
-      </w:pPr>
-      <w:r>
-        <w:t xml:space="preserve">Activate virtual environment </w:t>
-      </w:r>
-      <w:r>
-        <w:rPr>
-          <w:b/>
-        </w:rPr>
-        <w:t>“</w:t>
-      </w:r>
-      <w:r>
-        <w:rPr>
-          <w:b/>
-          <w:i/>
-        </w:rPr>
-        <w:t>assign/Scripts/activate”</w:t>
-      </w:r>
-      <w:r>
-        <w:rPr>
-          <w:b/>
-          <w:i/>
-        </w:rPr>
-        <w:t xml:space="preserve"> </w:t>
-      </w:r>
-      <w:r>
-        <w:rPr>
-          <w:b/>
-        </w:rPr>
-        <w:t xml:space="preserve">  [Windows]</w:t>
-      </w:r>
-    </w:p>
-    <w:p>
-      <w:pPr>
-        <w:pStyle w:val="ListParagraph"/>
-        <w:numPr>
-          <w:ilvl w:val="0"/>
-          <w:numId w:val="1"/>
-        </w:numPr>
-        <w:rPr>
-          <w:rFonts w:ascii="Times New Roman" w:hAnsi="Times New Roman" w:cs="Times New Roman"/>
-          <w:sz w:val="24"/>
-          <w:szCs w:val="24"/>
-        </w:rPr>
-      </w:pPr>
-      <w:r>
-        <w:t>Install required packages using “</w:t>
-      </w:r>
-      <w:r>
-        <w:rPr>
-          <w:b/>
-          <w:i/>
-        </w:rPr>
-        <w:t>pip install –r requirements.txt</w:t>
-      </w:r>
-      <w:r>
-        <w:t>”</w:t>
-      </w:r>
-    </w:p>
-    <w:p>
-      <w:pPr>
-        <w:pStyle w:val="ListParagraph"/>
-        <w:numPr>
-          <w:ilvl w:val="0"/>
-          <w:numId w:val="1"/>
-        </w:numPr>
-        <w:rPr>
-          <w:rFonts w:ascii="Times New Roman" w:hAnsi="Times New Roman" w:cs="Times New Roman"/>
-          <w:sz w:val="24"/>
-          <w:szCs w:val="24"/>
-        </w:rPr>
-      </w:pPr>
-      <w:r>
         <w:t xml:space="preserve">For running server </w:t>
       </w:r>
       <w:r>
@@ -904,23 +664,7 @@
           <w:b/>
           <w:i/>
         </w:rPr>
-        <w:t xml:space="preserve">“python manage.py </w:t>
-      </w:r>
-      <w:proofErr w:type="spellStart"/>
-      <w:r>
-        <w:rPr>
-          <w:b/>
-          <w:i/>
-        </w:rPr>
-        <w:t>runserver</w:t>
-      </w:r>
-      <w:proofErr w:type="spellEnd"/>
-      <w:r>
-        <w:rPr>
-          <w:b/>
-          <w:i/>
-        </w:rPr>
-        <w:t>”</w:t>
+        <w:t>“python manage.py runserver”</w:t>
       </w:r>
     </w:p>
     <w:p>
@@ -1045,23 +789,7 @@
           <w:b/>
           <w:i/>
         </w:rPr>
-        <w:t>127.0.0.1:8000/</w:t>
-      </w:r>
-      <w:proofErr w:type="spellStart"/>
-      <w:r>
-        <w:rPr>
-          <w:b/>
-          <w:i/>
-        </w:rPr>
-        <w:t>api</w:t>
-      </w:r>
-      <w:proofErr w:type="spellEnd"/>
-      <w:r>
-        <w:rPr>
-          <w:b/>
-          <w:i/>
-        </w:rPr>
-        <w:t>/upload</w:t>
+        <w:t>127.0.0.1:8000/api/upload</w:t>
       </w:r>
       <w:r>
         <w:rPr>
@@ -1071,15 +799,7 @@
         <w:t xml:space="preserve">” </w:t>
       </w:r>
       <w:r>
-        <w:t xml:space="preserve">as your </w:t>
-      </w:r>
-      <w:proofErr w:type="spellStart"/>
-      <w:r>
-        <w:t>api</w:t>
-      </w:r>
-      <w:proofErr w:type="spellEnd"/>
-      <w:r>
-        <w:t xml:space="preserve"> for checking and validating your excel sheet data in web</w:t>
+        <w:t>as your api for checking and validating your excel sheet data in web</w:t>
       </w:r>
       <w:r>
         <w:t xml:space="preserve"> </w:t>
@@ -1109,23 +829,7 @@
           <w:b/>
           <w:i/>
         </w:rPr>
-        <w:t>“</w:t>
-      </w:r>
-      <w:proofErr w:type="spellStart"/>
-      <w:r>
-        <w:rPr>
-          <w:b/>
-          <w:i/>
-        </w:rPr>
-        <w:t>excelfile</w:t>
-      </w:r>
-      <w:proofErr w:type="spellEnd"/>
-      <w:r>
-        <w:rPr>
-          <w:b/>
-          <w:i/>
-        </w:rPr>
-        <w:t>”</w:t>
+        <w:t>“excelfile”</w:t>
       </w:r>
       <w:r>
         <w:rPr>
@@ -1225,15 +929,11 @@
         <w:t>present</w:t>
       </w:r>
       <w:r>
+        <w:t xml:space="preserve"> in</w:t>
+      </w:r>
+      <w:r>
         <w:t xml:space="preserve"> </w:t>
       </w:r>
-      <w:proofErr w:type="gramStart"/>
-      <w:r>
-        <w:t>in</w:t>
-      </w:r>
-      <w:r>
-        <w:t xml:space="preserve"> </w:t>
-      </w:r>
       <w:r>
         <w:rPr>
           <w:b/>
@@ -1241,8 +941,6 @@
         </w:rPr>
         <w:t>”</w:t>
       </w:r>
-      <w:proofErr w:type="spellStart"/>
-      <w:proofErr w:type="gramEnd"/>
       <w:r>
         <w:rPr>
           <w:b/>
@@ -1250,7 +948,6 @@
         </w:rPr>
         <w:t>unit_test</w:t>
       </w:r>
-      <w:proofErr w:type="spellEnd"/>
       <w:r>
         <w:rPr>
           <w:b/>
@@ -1365,16 +1062,8 @@
         <w:rPr>
           <w:b/>
         </w:rPr>
-        <w:t xml:space="preserve">python manage.py </w:t>
-      </w:r>
-      <w:proofErr w:type="spellStart"/>
-      <w:r>
-        <w:rPr>
-          <w:b/>
-        </w:rPr>
-        <w:t>createsuperuser</w:t>
-      </w:r>
-      <w:proofErr w:type="spellEnd"/>
+        <w:t>python manage.py createsuperuser</w:t>
+      </w:r>
       <w:r>
         <w:t>”</w:t>
       </w:r>

</xml_diff>